<commit_message>
add: update report and notebook
</commit_message>
<xml_diff>
--- a/Report_1_Manlin Li.docx
+++ b/Report_1_Manlin Li.docx
@@ -85,7 +85,20 @@
     </w:p>
     <w:p>
       <w:pPr>
-        <w:jc w:val="both"/>
+        <w:jc w:val="center"/>
+      </w:pPr>
+      <w:hyperlink r:id="rId5" w:history="1">
+        <w:r>
+          <w:rPr>
+            <w:rStyle w:val="Hyperlink"/>
+          </w:rPr>
+          <w:t>https://github.com/Marlenahaslee/DATA1030_Project</w:t>
+        </w:r>
+      </w:hyperlink>
+    </w:p>
+    <w:p>
+      <w:pPr>
+        <w:jc w:val="center"/>
       </w:pPr>
     </w:p>
     <w:p>
@@ -534,7 +547,6 @@
       <w:pPr>
         <w:jc w:val="both"/>
         <w:rPr>
-          <w:rFonts w:hint="eastAsia"/>
           <w:lang w:val="en-US"/>
         </w:rPr>
       </w:pPr>
@@ -568,7 +580,7 @@
                     <pic:cNvPicPr/>
                   </pic:nvPicPr>
                   <pic:blipFill>
-                    <a:blip r:embed="rId5">
+                    <a:blip r:embed="rId6">
                       <a:extLst>
                         <a:ext uri="{28A0092B-C50C-407E-A947-70E740481C1C}">
                           <a14:useLocalDpi xmlns:a14="http://schemas.microsoft.com/office/drawing/2010/main" val="0"/>
@@ -785,7 +797,7 @@
                     <pic:cNvPicPr/>
                   </pic:nvPicPr>
                   <pic:blipFill>
-                    <a:blip r:embed="rId6">
+                    <a:blip r:embed="rId7">
                       <a:extLst>
                         <a:ext uri="{28A0092B-C50C-407E-A947-70E740481C1C}">
                           <a14:useLocalDpi xmlns:a14="http://schemas.microsoft.com/office/drawing/2010/main" val="0"/>
@@ -933,7 +945,7 @@
                     <pic:cNvPicPr/>
                   </pic:nvPicPr>
                   <pic:blipFill>
-                    <a:blip r:embed="rId7">
+                    <a:blip r:embed="rId8">
                       <a:extLst>
                         <a:ext uri="{28A0092B-C50C-407E-A947-70E740481C1C}">
                           <a14:useLocalDpi xmlns:a14="http://schemas.microsoft.com/office/drawing/2010/main" val="0"/>
@@ -981,15 +993,7 @@
           <w:bCs/>
           <w:lang w:val="en-US"/>
         </w:rPr>
-        <w:t>3</w:t>
-      </w:r>
-      <w:r>
-        <w:rPr>
-          <w:b/>
-          <w:bCs/>
-          <w:lang w:val="en-US"/>
-        </w:rPr>
-        <w:t xml:space="preserve"> </w:t>
+        <w:t xml:space="preserve">3 </w:t>
       </w:r>
       <w:r>
         <w:rPr>
@@ -1137,13 +1141,7 @@
         <w:rPr>
           <w:lang w:val="en-US"/>
         </w:rPr>
-        <w:t>After EDA, the `CLIENTNUM` column is dropped since it is a unique identifier that is meaningless in our classification model. G</w:t>
-      </w:r>
-      <w:r>
-        <w:rPr>
-          <w:lang w:val="en-US"/>
-        </w:rPr>
-        <w:t>iven that the target variable is a binary variable, it is also encoded by 0</w:t>
+        <w:t>After EDA, the `CLIENTNUM` column is dropped since it is a unique identifier that is meaningless in our classification model. Given that the target variable is a binary variable, it is also encoded by 0</w:t>
       </w:r>
       <w:r>
         <w:rPr>
@@ -1731,28 +1729,11 @@
       </w:r>
     </w:p>
     <w:p>
-      <w:pPr>
-        <w:rPr>
-          <w:lang w:val="en-US"/>
-        </w:rPr>
-      </w:pPr>
-      <w:r>
-        <w:rPr>
-          <w:lang w:val="en-US"/>
-        </w:rPr>
-        <w:t>[1</w:t>
-      </w:r>
-      <w:r>
-        <w:rPr>
-          <w:lang w:val="en-US"/>
-        </w:rPr>
-        <w:t>]:</w:t>
-      </w:r>
-      <w:r>
-        <w:rPr>
-          <w:lang w:val="en-US"/>
-        </w:rPr>
-        <w:t xml:space="preserve"> </w:t>
+      <w:r>
+        <w:rPr>
+          <w:lang w:val="en-US"/>
+        </w:rPr>
+        <w:t xml:space="preserve">[1]: </w:t>
       </w:r>
       <w:proofErr w:type="spellStart"/>
       <w:r>
@@ -1766,13 +1747,7 @@
         <w:rPr>
           <w:lang w:val="en-US"/>
         </w:rPr>
-        <w:t>,</w:t>
-      </w:r>
-      <w:r>
-        <w:rPr>
-          <w:lang w:val="en-US"/>
-        </w:rPr>
-        <w:t xml:space="preserve"> Luc. </w:t>
+        <w:t xml:space="preserve">, Luc. </w:t>
       </w:r>
       <w:r>
         <w:rPr>
@@ -1794,23 +1769,16 @@
         </w:rPr>
         <w:t xml:space="preserve">. </w:t>
       </w:r>
-      <w:hyperlink r:id="rId8" w:history="1">
+      <w:hyperlink r:id="rId9" w:history="1">
         <w:r>
           <w:rPr>
             <w:rStyle w:val="Hyperlink"/>
-            <w:lang w:val="en-US"/>
           </w:rPr>
           <w:t>https://www.kaggle.com/chetbounl/data-exploration-model-evaluation-on-bankchurners</w:t>
         </w:r>
       </w:hyperlink>
     </w:p>
-    <w:p>
-      <w:pPr>
-        <w:rPr>
-          <w:lang w:val="en-US"/>
-        </w:rPr>
-      </w:pPr>
-    </w:p>
+    <w:p/>
     <w:p>
       <w:r>
         <w:rPr>
@@ -1844,11 +1812,10 @@
         </w:rPr>
         <w:t xml:space="preserve">. </w:t>
       </w:r>
-      <w:hyperlink r:id="rId9" w:history="1">
+      <w:hyperlink r:id="rId10" w:history="1">
         <w:r>
           <w:rPr>
             <w:rStyle w:val="Hyperlink"/>
-            <w:lang w:val="en-US"/>
           </w:rPr>
           <w:t>https://www.kaggle.com/thomaskonstantin/bank-churn-data-exploration-and-churn-prediction/notebook</w:t>
         </w:r>

</xml_diff>